<commit_message>
Alguns diagramas adicionados. #77
</commit_message>
<xml_diff>
--- a/Documento de Arquitetura.docx
+++ b/Documento de Arquitetura.docx
@@ -11,14 +11,12 @@
           <w:rFonts w:ascii="Times New Roman" w:hAnsi="Times New Roman"/>
         </w:rPr>
       </w:pPr>
-      <w:proofErr w:type="spellStart"/>
       <w:r>
         <w:rPr>
           <w:rFonts w:ascii="Times New Roman" w:hAnsi="Times New Roman"/>
         </w:rPr>
         <w:t>EvenPace</w:t>
       </w:r>
-      <w:proofErr w:type="spellEnd"/>
     </w:p>
     <w:p>
       <w:pPr>
@@ -1736,14 +1734,12 @@
         </w:rPr>
         <w:t xml:space="preserve">Esse documento provê uma visão de alto nível dos objetivos da arquitetura, dos estilos arquiteturais e componentes que foram selecionados para implementação das funcionalidades propostas pelos casos de usos levantados do </w:t>
       </w:r>
-      <w:proofErr w:type="spellStart"/>
       <w:r>
         <w:rPr>
           <w:color w:val="000000"/>
         </w:rPr>
         <w:t>EvenPace</w:t>
       </w:r>
-      <w:proofErr w:type="spellEnd"/>
       <w:r>
         <w:rPr>
           <w:color w:val="000000"/>
@@ -1793,7 +1789,6 @@
         </w:rPr>
         <w:t xml:space="preserve">Este documento oferece uma visão geral arquitetural do sistema </w:t>
       </w:r>
-      <w:proofErr w:type="spellStart"/>
       <w:r>
         <w:rPr>
           <w:sz w:val="24"/>
@@ -1801,7 +1796,6 @@
         </w:rPr>
         <w:t>EvenPace</w:t>
       </w:r>
-      <w:proofErr w:type="spellEnd"/>
       <w:r>
         <w:rPr>
           <w:sz w:val="24"/>
@@ -1852,7 +1846,6 @@
         </w:rPr>
         <w:t xml:space="preserve">Este Documento de Arquitetura de Software é aplicado ao Sistema </w:t>
       </w:r>
-      <w:proofErr w:type="spellStart"/>
       <w:r>
         <w:rPr>
           <w:sz w:val="24"/>
@@ -1860,7 +1853,6 @@
         </w:rPr>
         <w:t>EvenPace</w:t>
       </w:r>
-      <w:proofErr w:type="spellEnd"/>
       <w:r>
         <w:rPr>
           <w:sz w:val="24"/>
@@ -1924,7 +1916,6 @@
         </w:rPr>
         <w:t xml:space="preserve"> </w:t>
       </w:r>
-      <w:proofErr w:type="spellStart"/>
       <w:r>
         <w:rPr>
           <w:sz w:val="24"/>
@@ -1932,7 +1923,6 @@
         </w:rPr>
         <w:t>Hevellyn</w:t>
       </w:r>
-      <w:proofErr w:type="spellEnd"/>
       <w:r>
         <w:rPr>
           <w:sz w:val="24"/>
@@ -1952,23 +1942,7 @@
           <w:sz w:val="24"/>
           <w:szCs w:val="24"/>
         </w:rPr>
-        <w:t xml:space="preserve"> </w:t>
-      </w:r>
-      <w:proofErr w:type="spellStart"/>
-      <w:r>
-        <w:rPr>
-          <w:sz w:val="24"/>
-          <w:szCs w:val="24"/>
-        </w:rPr>
-        <w:t>Alanna</w:t>
-      </w:r>
-      <w:proofErr w:type="spellEnd"/>
-      <w:r>
-        <w:rPr>
-          <w:sz w:val="24"/>
-          <w:szCs w:val="24"/>
-        </w:rPr>
-        <w:t xml:space="preserve"> Rayssa de Oliveira Santos</w:t>
+        <w:t xml:space="preserve"> Alanna Rayssa de Oliveira Santos</w:t>
       </w:r>
       <w:r>
         <w:rPr>
@@ -2190,7 +2164,6 @@
           <w:szCs w:val="24"/>
         </w:rPr>
       </w:pPr>
-      <w:proofErr w:type="spellStart"/>
       <w:r>
         <w:rPr>
           <w:i/>
@@ -2199,7 +2172,6 @@
         </w:rPr>
         <w:t>RationalUnifiedProcess</w:t>
       </w:r>
-      <w:proofErr w:type="spellEnd"/>
     </w:p>
     <w:p>
       <w:pPr>
@@ -2510,41 +2482,15 @@
           <w:sz w:val="24"/>
           <w:szCs w:val="24"/>
         </w:rPr>
-        <w:t xml:space="preserve">Este documento apresenta a arquitetura como uma série de visualizações, mencionadas acima. Essas visões são apresentadas como Modelos do </w:t>
-      </w:r>
-      <w:proofErr w:type="spellStart"/>
-      <w:r>
-        <w:rPr>
-          <w:sz w:val="24"/>
-          <w:szCs w:val="24"/>
-        </w:rPr>
-        <w:t>StarUML</w:t>
-      </w:r>
-      <w:proofErr w:type="spellEnd"/>
-      <w:r>
-        <w:rPr>
-          <w:sz w:val="24"/>
-          <w:szCs w:val="24"/>
-        </w:rPr>
-        <w:t xml:space="preserve"> e utiliza a Linguagem Unificada de Modelagem (UML – </w:t>
-      </w:r>
-      <w:proofErr w:type="spellStart"/>
+        <w:t xml:space="preserve">Este documento apresenta a arquitetura como uma série de visualizações, mencionadas acima. Essas visões são apresentadas como Modelos do StarUML e utiliza a Linguagem Unificada de Modelagem (UML – </w:t>
+      </w:r>
       <w:r>
         <w:rPr>
           <w:i/>
           <w:sz w:val="24"/>
           <w:szCs w:val="24"/>
         </w:rPr>
-        <w:t>UnifiedModelingLanguage</w:t>
-      </w:r>
-      <w:proofErr w:type="spellEnd"/>
-      <w:r>
-        <w:rPr>
-          <w:i/>
-          <w:sz w:val="24"/>
-          <w:szCs w:val="24"/>
-        </w:rPr>
-        <w:t>).</w:t>
+        <w:t>UnifiedModelingLanguage).</w:t>
       </w:r>
     </w:p>
     <w:p>
@@ -2663,7 +2609,6 @@
         </w:rPr>
         <w:t xml:space="preserve">A versão Mobile do </w:t>
       </w:r>
-      <w:proofErr w:type="spellStart"/>
       <w:r>
         <w:rPr>
           <w:sz w:val="24"/>
@@ -2671,7 +2616,6 @@
         </w:rPr>
         <w:t>EvenPace</w:t>
       </w:r>
-      <w:proofErr w:type="spellEnd"/>
       <w:r>
         <w:rPr>
           <w:sz w:val="24"/>
@@ -3440,7 +3384,6 @@
         </w:rPr>
         <w:t xml:space="preserve">A visão lógica do </w:t>
       </w:r>
-      <w:proofErr w:type="spellStart"/>
       <w:r>
         <w:rPr>
           <w:sz w:val="24"/>
@@ -3448,7 +3391,6 @@
         </w:rPr>
         <w:t>EvenPace</w:t>
       </w:r>
-      <w:proofErr w:type="spellEnd"/>
       <w:r>
         <w:rPr>
           <w:sz w:val="24"/>
@@ -3524,7 +3466,6 @@
           <w:szCs w:val="24"/>
         </w:rPr>
       </w:pPr>
-      <w:proofErr w:type="spellStart"/>
       <w:r>
         <w:rPr>
           <w:iCs/>
@@ -3539,45 +3480,16 @@
           <w:sz w:val="24"/>
           <w:szCs w:val="24"/>
         </w:rPr>
-        <w:t>Web</w:t>
-      </w:r>
-      <w:proofErr w:type="spellEnd"/>
+        <w:t xml:space="preserve">Web: Nesses pacotes são armazenados os componentes que fazem parte da interface gráfica da aplicação, as Controladoras e as ViewModels do </w:t>
+      </w:r>
       <w:r>
         <w:rPr>
           <w:iCs/>
           <w:sz w:val="24"/>
           <w:szCs w:val="24"/>
         </w:rPr>
-        <w:t xml:space="preserve">: Nesses pacotes são armazenados os componentes que fazem parte da interface gráfica da aplicação, as Controladoras e as </w:t>
-      </w:r>
-      <w:proofErr w:type="spellStart"/>
-      <w:r>
-        <w:rPr>
-          <w:iCs/>
-          <w:sz w:val="24"/>
-          <w:szCs w:val="24"/>
-        </w:rPr>
-        <w:t>ViewModels</w:t>
-      </w:r>
-      <w:proofErr w:type="spellEnd"/>
-      <w:r>
-        <w:rPr>
-          <w:iCs/>
-          <w:sz w:val="24"/>
-          <w:szCs w:val="24"/>
-        </w:rPr>
-        <w:t xml:space="preserve"> do </w:t>
-      </w:r>
-      <w:proofErr w:type="spellStart"/>
-      <w:r>
-        <w:rPr>
-          <w:iCs/>
-          <w:sz w:val="24"/>
-          <w:szCs w:val="24"/>
-        </w:rPr>
         <w:t>EvenPace</w:t>
       </w:r>
-      <w:proofErr w:type="spellEnd"/>
       <w:r>
         <w:rPr>
           <w:iCs/>
@@ -3652,13 +3564,12 @@
           <w:noProof/>
           <w:sz w:val="24"/>
           <w:szCs w:val="24"/>
-          <w:lang w:eastAsia="pt-BR"/>
         </w:rPr>
         <w:drawing>
-          <wp:inline distT="0" distB="0" distL="0" distR="0" wp14:anchorId="634EFAC3" wp14:editId="67F6F6BC">
-            <wp:extent cx="5839640" cy="4020111"/>
-            <wp:effectExtent l="0" t="0" r="8890" b="0"/>
-            <wp:docPr id="1" name="Imagem 1"/>
+          <wp:inline distT="0" distB="0" distL="0" distR="0" wp14:anchorId="4D0EE76B" wp14:editId="1E9EEBD9">
+            <wp:extent cx="5943600" cy="4826000"/>
+            <wp:effectExtent l="0" t="0" r="0" b="0"/>
+            <wp:docPr id="426220038" name="Imagem 1" descr="Diagrama&#10;&#10;O conteúdo gerado por IA pode estar incorreto."/>
             <wp:cNvGraphicFramePr>
               <a:graphicFrameLocks xmlns:a="http://schemas.openxmlformats.org/drawingml/2006/main" noChangeAspect="1"/>
             </wp:cNvGraphicFramePr>
@@ -3666,7 +3577,7 @@
               <a:graphicData uri="http://schemas.openxmlformats.org/drawingml/2006/picture">
                 <pic:pic xmlns:pic="http://schemas.openxmlformats.org/drawingml/2006/picture">
                   <pic:nvPicPr>
-                    <pic:cNvPr id="1" name="pacotes.png"/>
+                    <pic:cNvPr id="426220038" name="Imagem 1" descr="Diagrama&#10;&#10;O conteúdo gerado por IA pode estar incorreto."/>
                     <pic:cNvPicPr/>
                   </pic:nvPicPr>
                   <pic:blipFill>
@@ -3684,7 +3595,7 @@
                   <pic:spPr>
                     <a:xfrm>
                       <a:off x="0" y="0"/>
-                      <a:ext cx="5839640" cy="4020111"/>
+                      <a:ext cx="5943600" cy="4826000"/>
                     </a:xfrm>
                     <a:prstGeom prst="rect">
                       <a:avLst/>
@@ -3717,137 +3628,7 @@
     <w:p>
       <w:pPr>
         <w:pStyle w:val="Corpodetexto"/>
-        <w:jc w:val="center"/>
-        <w:rPr>
-          <w:sz w:val="24"/>
-          <w:szCs w:val="24"/>
-        </w:rPr>
-      </w:pPr>
-    </w:p>
-    <w:p>
-      <w:pPr>
-        <w:pStyle w:val="Corpodetexto"/>
-        <w:jc w:val="center"/>
-        <w:rPr>
-          <w:sz w:val="24"/>
-          <w:szCs w:val="24"/>
-        </w:rPr>
-      </w:pPr>
-    </w:p>
-    <w:p>
-      <w:pPr>
-        <w:pStyle w:val="Corpodetexto"/>
-        <w:jc w:val="center"/>
-        <w:rPr>
-          <w:sz w:val="24"/>
-          <w:szCs w:val="24"/>
-        </w:rPr>
-      </w:pPr>
-    </w:p>
-    <w:p>
-      <w:pPr>
-        <w:pStyle w:val="Corpodetexto"/>
-        <w:jc w:val="center"/>
-        <w:rPr>
-          <w:sz w:val="24"/>
-          <w:szCs w:val="24"/>
-        </w:rPr>
-      </w:pPr>
-    </w:p>
-    <w:p>
-      <w:pPr>
-        <w:pStyle w:val="Corpodetexto"/>
-        <w:jc w:val="center"/>
-        <w:rPr>
-          <w:sz w:val="24"/>
-          <w:szCs w:val="24"/>
-        </w:rPr>
-      </w:pPr>
-    </w:p>
-    <w:p>
-      <w:pPr>
-        <w:pStyle w:val="Corpodetexto"/>
-        <w:jc w:val="center"/>
-        <w:rPr>
-          <w:sz w:val="24"/>
-          <w:szCs w:val="24"/>
-        </w:rPr>
-      </w:pPr>
-    </w:p>
-    <w:p>
-      <w:pPr>
-        <w:pStyle w:val="Corpodetexto"/>
-        <w:jc w:val="center"/>
-        <w:rPr>
-          <w:sz w:val="24"/>
-          <w:szCs w:val="24"/>
-        </w:rPr>
-      </w:pPr>
-    </w:p>
-    <w:p>
-      <w:pPr>
-        <w:pStyle w:val="Corpodetexto"/>
-        <w:jc w:val="center"/>
-        <w:rPr>
-          <w:sz w:val="24"/>
-          <w:szCs w:val="24"/>
-        </w:rPr>
-      </w:pPr>
-    </w:p>
-    <w:p>
-      <w:pPr>
-        <w:pStyle w:val="Corpodetexto"/>
-        <w:jc w:val="center"/>
-        <w:rPr>
-          <w:sz w:val="24"/>
-          <w:szCs w:val="24"/>
-        </w:rPr>
-      </w:pPr>
-    </w:p>
-    <w:p>
-      <w:pPr>
-        <w:pStyle w:val="Corpodetexto"/>
-        <w:jc w:val="center"/>
-        <w:rPr>
-          <w:sz w:val="24"/>
-          <w:szCs w:val="24"/>
-        </w:rPr>
-      </w:pPr>
-    </w:p>
-    <w:p>
-      <w:pPr>
-        <w:pStyle w:val="Corpodetexto"/>
-        <w:jc w:val="center"/>
-        <w:rPr>
-          <w:sz w:val="24"/>
-          <w:szCs w:val="24"/>
-        </w:rPr>
-      </w:pPr>
-    </w:p>
-    <w:p>
-      <w:pPr>
-        <w:pStyle w:val="Ttulo2"/>
-        <w:numPr>
-          <w:ilvl w:val="0"/>
-          <w:numId w:val="0"/>
-        </w:numPr>
-        <w:rPr>
-          <w:lang w:eastAsia="pt-BR"/>
-        </w:rPr>
-      </w:pPr>
-    </w:p>
-    <w:p>
-      <w:pPr>
-        <w:jc w:val="center"/>
-        <w:rPr>
-          <w:lang w:eastAsia="pt-BR"/>
-        </w:rPr>
-      </w:pPr>
-    </w:p>
-    <w:p>
-      <w:pPr>
-        <w:pStyle w:val="Corpodetexto"/>
-        <w:jc w:val="center"/>
+        <w:ind w:left="0"/>
         <w:rPr>
           <w:sz w:val="24"/>
           <w:szCs w:val="24"/>
@@ -3866,6 +3647,7 @@
         <w:rPr>
           <w:rFonts w:ascii="Times New Roman" w:hAnsi="Times New Roman"/>
         </w:rPr>
+        <w:lastRenderedPageBreak/>
         <w:t>Visão de Implantação</w:t>
       </w:r>
       <w:bookmarkEnd w:id="33"/>
@@ -3878,13 +3660,12 @@
       <w:r>
         <w:rPr>
           <w:noProof/>
-          <w:lang w:eastAsia="pt-BR"/>
         </w:rPr>
         <w:drawing>
-          <wp:inline distT="0" distB="0" distL="114300" distR="114300" wp14:anchorId="086479B8" wp14:editId="119E3F25">
-            <wp:extent cx="4010025" cy="5124450"/>
-            <wp:effectExtent l="0" t="0" r="9525" b="0"/>
-            <wp:docPr id="9" name="Picture 3"/>
+          <wp:inline distT="0" distB="0" distL="0" distR="0" wp14:anchorId="73B0CBCE" wp14:editId="082120D0">
+            <wp:extent cx="5943600" cy="5454015"/>
+            <wp:effectExtent l="0" t="0" r="0" b="0"/>
+            <wp:docPr id="1322959366" name="Imagem 2" descr="Diagrama&#10;&#10;O conteúdo gerado por IA pode estar incorreto."/>
             <wp:cNvGraphicFramePr>
               <a:graphicFrameLocks xmlns:a="http://schemas.openxmlformats.org/drawingml/2006/main" noChangeAspect="1"/>
             </wp:cNvGraphicFramePr>
@@ -3892,13 +3673,17 @@
               <a:graphicData uri="http://schemas.openxmlformats.org/drawingml/2006/picture">
                 <pic:pic xmlns:pic="http://schemas.openxmlformats.org/drawingml/2006/picture">
                   <pic:nvPicPr>
-                    <pic:cNvPr id="9" name="Picture 3"/>
-                    <pic:cNvPicPr>
-                      <a:picLocks noChangeAspect="1"/>
-                    </pic:cNvPicPr>
+                    <pic:cNvPr id="1322959366" name="Imagem 2" descr="Diagrama&#10;&#10;O conteúdo gerado por IA pode estar incorreto."/>
+                    <pic:cNvPicPr/>
                   </pic:nvPicPr>
                   <pic:blipFill>
-                    <a:blip r:embed="rId10"/>
+                    <a:blip r:embed="rId10">
+                      <a:extLst>
+                        <a:ext uri="{28A0092B-C50C-407E-A947-70E740481C1C}">
+                          <a14:useLocalDpi xmlns:a14="http://schemas.microsoft.com/office/drawing/2010/main" val="0"/>
+                        </a:ext>
+                      </a:extLst>
+                    </a:blip>
                     <a:stretch>
                       <a:fillRect/>
                     </a:stretch>
@@ -3906,15 +3691,11 @@
                   <pic:spPr>
                     <a:xfrm>
                       <a:off x="0" y="0"/>
-                      <a:ext cx="4010025" cy="5124450"/>
+                      <a:ext cx="5943600" cy="5454015"/>
                     </a:xfrm>
                     <a:prstGeom prst="rect">
                       <a:avLst/>
                     </a:prstGeom>
-                    <a:noFill/>
-                    <a:ln>
-                      <a:noFill/>
-                    </a:ln>
                   </pic:spPr>
                 </pic:pic>
               </a:graphicData>
@@ -3946,14 +3727,6 @@
     </w:p>
     <w:p/>
     <w:p/>
-    <w:p/>
-    <w:p/>
-    <w:p/>
-    <w:p/>
-    <w:p/>
-    <w:p/>
-    <w:p/>
-    <w:p/>
     <w:p>
       <w:pPr>
         <w:pStyle w:val="Ttulo1"/>
@@ -3965,11 +3738,11 @@
         <w:rPr>
           <w:rFonts w:ascii="Times New Roman" w:hAnsi="Times New Roman"/>
         </w:rPr>
+        <w:lastRenderedPageBreak/>
         <w:t>Visão de Implementação</w:t>
       </w:r>
       <w:bookmarkEnd w:id="35"/>
     </w:p>
-    <w:p/>
     <w:p>
       <w:pPr>
         <w:pStyle w:val="Corpodetexto"/>
@@ -3979,28 +3752,17 @@
           <w:szCs w:val="24"/>
         </w:rPr>
       </w:pPr>
-    </w:p>
-    <w:p>
-      <w:pPr>
-        <w:pStyle w:val="Corpodetexto"/>
-        <w:jc w:val="center"/>
-        <w:rPr>
-          <w:sz w:val="24"/>
-          <w:szCs w:val="24"/>
-        </w:rPr>
-      </w:pPr>
       <w:r>
         <w:rPr>
           <w:noProof/>
           <w:sz w:val="24"/>
           <w:szCs w:val="24"/>
-          <w:lang w:eastAsia="pt-BR"/>
         </w:rPr>
         <w:drawing>
-          <wp:inline distT="0" distB="0" distL="0" distR="0" wp14:anchorId="7EE923DD" wp14:editId="5111C2AE">
-            <wp:extent cx="5943600" cy="3994150"/>
-            <wp:effectExtent l="0" t="0" r="0" b="6350"/>
-            <wp:docPr id="4" name="Imagem 4"/>
+          <wp:inline distT="0" distB="0" distL="0" distR="0" wp14:anchorId="06452D39" wp14:editId="5A30FA04">
+            <wp:extent cx="5631180" cy="4195445"/>
+            <wp:effectExtent l="0" t="0" r="7620" b="0"/>
+            <wp:docPr id="392774436" name="Imagem 3" descr="Diagrama&#10;&#10;O conteúdo gerado por IA pode estar incorreto."/>
             <wp:cNvGraphicFramePr>
               <a:graphicFrameLocks xmlns:a="http://schemas.openxmlformats.org/drawingml/2006/main" noChangeAspect="1"/>
             </wp:cNvGraphicFramePr>
@@ -4008,7 +3770,7 @@
               <a:graphicData uri="http://schemas.openxmlformats.org/drawingml/2006/picture">
                 <pic:pic xmlns:pic="http://schemas.openxmlformats.org/drawingml/2006/picture">
                   <pic:nvPicPr>
-                    <pic:cNvPr id="4" name="componentes.png"/>
+                    <pic:cNvPr id="392774436" name="Imagem 3" descr="Diagrama&#10;&#10;O conteúdo gerado por IA pode estar incorreto."/>
                     <pic:cNvPicPr/>
                   </pic:nvPicPr>
                   <pic:blipFill>
@@ -4026,7 +3788,7 @@
                   <pic:spPr>
                     <a:xfrm>
                       <a:off x="0" y="0"/>
-                      <a:ext cx="5943600" cy="3994150"/>
+                      <a:ext cx="5631180" cy="4195445"/>
                     </a:xfrm>
                     <a:prstGeom prst="rect">
                       <a:avLst/>
@@ -4072,7 +3834,6 @@
           <w:noProof/>
           <w:lang w:eastAsia="pt-BR"/>
         </w:rPr>
-        <w:lastRenderedPageBreak/>
         <w:drawing>
           <wp:anchor distT="0" distB="0" distL="0" distR="0" simplePos="0" relativeHeight="251659264" behindDoc="0" locked="0" layoutInCell="0" allowOverlap="1" wp14:anchorId="6A7E6B08" wp14:editId="0EDCFDF5">
             <wp:simplePos x="0" y="0"/>
@@ -4157,6 +3918,7 @@
         <w:rPr>
           <w:rFonts w:ascii="Times New Roman" w:hAnsi="Times New Roman"/>
         </w:rPr>
+        <w:lastRenderedPageBreak/>
         <w:t>Visão de Dados</w:t>
       </w:r>
       <w:bookmarkEnd w:id="36"/>
@@ -4183,13 +3945,12 @@
           <w:noProof/>
           <w:sz w:val="24"/>
           <w:szCs w:val="24"/>
-          <w:lang w:eastAsia="pt-BR"/>
         </w:rPr>
         <w:drawing>
-          <wp:inline distT="0" distB="0" distL="0" distR="0" wp14:anchorId="31666E8B" wp14:editId="41ABA276">
-            <wp:extent cx="5943600" cy="3623945"/>
-            <wp:effectExtent l="0" t="0" r="0" b="0"/>
-            <wp:docPr id="3" name="Imagem 3"/>
+          <wp:inline distT="0" distB="0" distL="0" distR="0" wp14:anchorId="7AD2EE37" wp14:editId="381B847A">
+            <wp:extent cx="5943600" cy="4527550"/>
+            <wp:effectExtent l="0" t="0" r="0" b="6350"/>
+            <wp:docPr id="199379807" name="Imagem 4" descr="Diagrama&#10;&#10;O conteúdo gerado por IA pode estar incorreto."/>
             <wp:cNvGraphicFramePr>
               <a:graphicFrameLocks xmlns:a="http://schemas.openxmlformats.org/drawingml/2006/main" noChangeAspect="1"/>
             </wp:cNvGraphicFramePr>
@@ -4197,7 +3958,7 @@
               <a:graphicData uri="http://schemas.openxmlformats.org/drawingml/2006/picture">
                 <pic:pic xmlns:pic="http://schemas.openxmlformats.org/drawingml/2006/picture">
                   <pic:nvPicPr>
-                    <pic:cNvPr id="3" name="Captura de tela 2023-08-27 093255.png"/>
+                    <pic:cNvPr id="199379807" name="Imagem 4" descr="Diagrama&#10;&#10;O conteúdo gerado por IA pode estar incorreto."/>
                     <pic:cNvPicPr/>
                   </pic:nvPicPr>
                   <pic:blipFill>
@@ -4215,7 +3976,7 @@
                   <pic:spPr>
                     <a:xfrm>
                       <a:off x="0" y="0"/>
-                      <a:ext cx="5943600" cy="3623945"/>
+                      <a:ext cx="5943600" cy="4527550"/>
                     </a:xfrm>
                     <a:prstGeom prst="rect">
                       <a:avLst/>
@@ -4227,26 +3988,37 @@
           </wp:inline>
         </w:drawing>
       </w:r>
-      <w:r>
-        <w:rPr>
-          <w:sz w:val="24"/>
-          <w:szCs w:val="24"/>
-        </w:rPr>
-        <w:t>Figura 6</w:t>
-      </w:r>
-      <w:r>
-        <w:rPr>
-          <w:sz w:val="24"/>
-          <w:szCs w:val="24"/>
-        </w:rPr>
-        <w:t xml:space="preserve"> – Diagrama Entidade Relacionamento</w:t>
-      </w:r>
     </w:p>
     <w:p>
       <w:pPr>
         <w:pStyle w:val="Corpodetexto"/>
         <w:ind w:left="0"/>
         <w:jc w:val="center"/>
+        <w:rPr>
+          <w:sz w:val="24"/>
+          <w:szCs w:val="24"/>
+        </w:rPr>
+      </w:pPr>
+      <w:r>
+        <w:rPr>
+          <w:sz w:val="24"/>
+          <w:szCs w:val="24"/>
+        </w:rPr>
+        <w:t>Figura 6</w:t>
+      </w:r>
+      <w:r>
+        <w:rPr>
+          <w:sz w:val="24"/>
+          <w:szCs w:val="24"/>
+        </w:rPr>
+        <w:t xml:space="preserve"> – Diagrama Entidade Relacionamento</w:t>
+      </w:r>
+    </w:p>
+    <w:p>
+      <w:pPr>
+        <w:pStyle w:val="Corpodetexto"/>
+        <w:ind w:left="0"/>
+        <w:jc w:val="center"/>
       </w:pPr>
     </w:p>
     <w:p>
@@ -4307,7 +4079,6 @@
         <w:rPr>
           <w:rFonts w:ascii="Times New Roman" w:hAnsi="Times New Roman"/>
         </w:rPr>
-        <w:lastRenderedPageBreak/>
         <w:t>Qualidade</w:t>
       </w:r>
       <w:bookmarkEnd w:id="40"/>
@@ -4450,21 +4221,7 @@
             <w:rPr>
               <w:rStyle w:val="Nmerodepgina"/>
             </w:rPr>
-            <w:t xml:space="preserve"> </w:t>
-          </w:r>
-          <w:proofErr w:type="spellStart"/>
-          <w:r>
-            <w:rPr>
-              <w:rStyle w:val="Nmerodepgina"/>
-            </w:rPr>
-            <w:t>of</w:t>
-          </w:r>
-          <w:proofErr w:type="spellEnd"/>
-          <w:r>
-            <w:rPr>
-              <w:rStyle w:val="Nmerodepgina"/>
-            </w:rPr>
-            <w:t xml:space="preserve"> </w:t>
+            <w:t xml:space="preserve"> of </w:t>
           </w:r>
           <w:r>
             <w:rPr>
@@ -4621,11 +4378,9 @@
           </w:tcBorders>
         </w:tcPr>
         <w:p>
-          <w:proofErr w:type="spellStart"/>
           <w:r>
             <w:t>EvenPace</w:t>
           </w:r>
-          <w:proofErr w:type="spellEnd"/>
         </w:p>
       </w:tc>
       <w:tc>

</xml_diff>